<commit_message>
Java playList and SQL outCome doc added
</commit_message>
<xml_diff>
--- a/DailyAssesment.docx
+++ b/DailyAssesment.docx
@@ -6,6 +6,7 @@
       <w:pPr>
         <w:jc w:val="center"/>
         <w:rPr>
+          <w:rFonts w:ascii="Times New Roman" w:hAnsi="Times New Roman" w:cs="Times New Roman"/>
           <w:b/>
           <w:bCs/>
           <w:sz w:val="52"/>
@@ -14,6 +15,7 @@
       </w:pPr>
       <w:r>
         <w:rPr>
+          <w:rFonts w:ascii="Times New Roman" w:hAnsi="Times New Roman" w:cs="Times New Roman"/>
           <w:b/>
           <w:bCs/>
           <w:sz w:val="52"/>
@@ -26,14 +28,16 @@
       <w:pPr>
         <w:jc w:val="center"/>
         <w:rPr>
-          <w:b/>
-          <w:bCs/>
-          <w:sz w:val="24"/>
-          <w:szCs w:val="24"/>
-        </w:rPr>
-      </w:pPr>
-      <w:r>
-        <w:rPr>
+          <w:rFonts w:ascii="Times New Roman" w:hAnsi="Times New Roman" w:cs="Times New Roman"/>
+          <w:b/>
+          <w:bCs/>
+          <w:sz w:val="24"/>
+          <w:szCs w:val="24"/>
+        </w:rPr>
+      </w:pPr>
+      <w:r>
+        <w:rPr>
+          <w:rFonts w:ascii="Times New Roman" w:hAnsi="Times New Roman" w:cs="Times New Roman"/>
           <w:b/>
           <w:bCs/>
           <w:sz w:val="24"/>
@@ -44,41 +48,48 @@
     </w:p>
     <w:p>
       <w:pPr>
-        <w:rPr>
-          <w:b/>
-          <w:bCs/>
-          <w:sz w:val="32"/>
-          <w:szCs w:val="32"/>
-        </w:rPr>
-      </w:pPr>
-      <w:r>
-        <w:rPr>
-          <w:b/>
-          <w:bCs/>
-          <w:sz w:val="32"/>
-          <w:szCs w:val="32"/>
-        </w:rPr>
-        <w:t>Create new Angular project with CLI</w:t>
-      </w:r>
-      <w:r>
-        <w:rPr>
-          <w:b/>
-          <w:bCs/>
-          <w:sz w:val="32"/>
-          <w:szCs w:val="32"/>
-        </w:rPr>
-        <w:t xml:space="preserve">: </w:t>
-      </w:r>
-    </w:p>
-    <w:p>
-      <w:pPr>
-        <w:rPr>
-          <w:sz w:val="24"/>
-          <w:szCs w:val="24"/>
-        </w:rPr>
-      </w:pPr>
-      <w:r>
-        <w:rPr>
+        <w:jc w:val="center"/>
+        <w:rPr>
+          <w:rFonts w:ascii="Times New Roman" w:hAnsi="Times New Roman" w:cs="Times New Roman"/>
+          <w:b/>
+          <w:bCs/>
+          <w:sz w:val="24"/>
+          <w:szCs w:val="24"/>
+        </w:rPr>
+      </w:pPr>
+    </w:p>
+    <w:p>
+      <w:pPr>
+        <w:rPr>
+          <w:rFonts w:ascii="Times New Roman" w:hAnsi="Times New Roman" w:cs="Times New Roman"/>
+          <w:b/>
+          <w:bCs/>
+          <w:sz w:val="32"/>
+          <w:szCs w:val="32"/>
+        </w:rPr>
+      </w:pPr>
+      <w:r>
+        <w:rPr>
+          <w:rFonts w:ascii="Times New Roman" w:hAnsi="Times New Roman" w:cs="Times New Roman"/>
+          <w:b/>
+          <w:bCs/>
+          <w:sz w:val="32"/>
+          <w:szCs w:val="32"/>
+        </w:rPr>
+        <w:t xml:space="preserve">Create new Angular project with CLI: </w:t>
+      </w:r>
+    </w:p>
+    <w:p>
+      <w:pPr>
+        <w:rPr>
+          <w:rFonts w:ascii="Times New Roman" w:hAnsi="Times New Roman" w:cs="Times New Roman"/>
+          <w:sz w:val="24"/>
+          <w:szCs w:val="24"/>
+        </w:rPr>
+      </w:pPr>
+      <w:r>
+        <w:rPr>
+          <w:rFonts w:ascii="Times New Roman" w:hAnsi="Times New Roman" w:cs="Times New Roman"/>
           <w:sz w:val="24"/>
           <w:szCs w:val="24"/>
         </w:rPr>
@@ -86,6 +97,7 @@
       </w:r>
       <w:r>
         <w:rPr>
+          <w:rFonts w:ascii="Times New Roman" w:hAnsi="Times New Roman" w:cs="Times New Roman"/>
           <w:i/>
           <w:iCs/>
           <w:sz w:val="24"/>
@@ -95,6 +107,7 @@
       </w:r>
       <w:r>
         <w:rPr>
+          <w:rFonts w:ascii="Times New Roman" w:hAnsi="Times New Roman" w:cs="Times New Roman"/>
           <w:i/>
           <w:iCs/>
           <w:sz w:val="24"/>
@@ -104,6 +117,7 @@
       </w:r>
       <w:r>
         <w:rPr>
+          <w:rFonts w:ascii="Times New Roman" w:hAnsi="Times New Roman" w:cs="Times New Roman"/>
           <w:i/>
           <w:iCs/>
           <w:sz w:val="24"/>
@@ -115,27 +129,78 @@
     <w:p>
       <w:pPr>
         <w:rPr>
-          <w:b/>
-          <w:bCs/>
-          <w:sz w:val="32"/>
-          <w:szCs w:val="32"/>
-        </w:rPr>
-      </w:pPr>
-      <w:r>
-        <w:rPr>
-          <w:b/>
-          <w:bCs/>
-          <w:sz w:val="32"/>
-          <w:szCs w:val="32"/>
-        </w:rPr>
-        <w:t>Run the Application and view in browser with CLI:</w:t>
-      </w:r>
-      <w:r>
-        <w:rPr>
-          <w:b/>
-          <w:bCs/>
-          <w:sz w:val="32"/>
-          <w:szCs w:val="32"/>
+          <w:rFonts w:ascii="Times New Roman" w:hAnsi="Times New Roman" w:cs="Times New Roman"/>
+          <w:b/>
+          <w:bCs/>
+          <w:sz w:val="32"/>
+          <w:szCs w:val="32"/>
+        </w:rPr>
+      </w:pPr>
+      <w:r>
+        <w:rPr>
+          <w:rFonts w:ascii="Times New Roman" w:hAnsi="Times New Roman" w:cs="Times New Roman"/>
+          <w:b/>
+          <w:bCs/>
+          <w:sz w:val="32"/>
+          <w:szCs w:val="32"/>
+        </w:rPr>
+        <w:t xml:space="preserve">Run the Application and view in browser with CLI: </w:t>
+      </w:r>
+    </w:p>
+    <w:p>
+      <w:pPr>
+        <w:rPr>
+          <w:rFonts w:ascii="Times New Roman" w:hAnsi="Times New Roman" w:cs="Times New Roman"/>
+          <w:sz w:val="24"/>
+          <w:szCs w:val="24"/>
+        </w:rPr>
+      </w:pPr>
+      <w:r>
+        <w:rPr>
+          <w:rFonts w:ascii="Times New Roman" w:hAnsi="Times New Roman" w:cs="Times New Roman"/>
+          <w:sz w:val="24"/>
+          <w:szCs w:val="24"/>
+        </w:rPr>
+        <w:t xml:space="preserve">The command is </w:t>
+      </w:r>
+      <w:r>
+        <w:rPr>
+          <w:rFonts w:ascii="Times New Roman" w:hAnsi="Times New Roman" w:cs="Times New Roman"/>
+          <w:i/>
+          <w:iCs/>
+          <w:sz w:val="24"/>
+          <w:szCs w:val="24"/>
+        </w:rPr>
+        <w:t>“ng serve --open”</w:t>
+      </w:r>
+    </w:p>
+    <w:p>
+      <w:pPr>
+        <w:rPr>
+          <w:rFonts w:ascii="Times New Roman" w:hAnsi="Times New Roman" w:cs="Times New Roman"/>
+          <w:b/>
+          <w:bCs/>
+          <w:sz w:val="24"/>
+          <w:szCs w:val="24"/>
+        </w:rPr>
+      </w:pPr>
+      <w:r>
+        <w:rPr>
+          <w:rFonts w:ascii="Times New Roman" w:hAnsi="Times New Roman" w:cs="Times New Roman"/>
+          <w:b/>
+          <w:bCs/>
+          <w:sz w:val="32"/>
+          <w:szCs w:val="32"/>
+        </w:rPr>
+        <w:t>Create Angular Component:</w:t>
+      </w:r>
+      <w:r>
+        <w:rPr>
+          <w:rFonts w:ascii="Times New Roman" w:hAnsi="Times New Roman" w:cs="Times New Roman"/>
+          <w:b/>
+          <w:bCs/>
+          <w:sz w:val="24"/>
+          <w:szCs w:val="24"/>
         </w:rPr>
         <w:t xml:space="preserve"> </w:t>
       </w:r>
@@ -143,356 +208,340 @@
     <w:p>
       <w:pPr>
         <w:rPr>
-          <w:sz w:val="24"/>
-          <w:szCs w:val="24"/>
-        </w:rPr>
-      </w:pPr>
-      <w:r>
-        <w:rPr>
-          <w:sz w:val="24"/>
-          <w:szCs w:val="24"/>
-        </w:rPr>
-        <w:t xml:space="preserve">The command is </w:t>
-      </w:r>
-      <w:r>
-        <w:rPr>
-          <w:i/>
-          <w:iCs/>
-          <w:sz w:val="24"/>
-          <w:szCs w:val="24"/>
-        </w:rPr>
-        <w:t>“ng serve --open”</w:t>
-      </w:r>
-    </w:p>
-    <w:p>
-      <w:pPr>
-        <w:rPr>
-          <w:b/>
-          <w:bCs/>
-          <w:sz w:val="24"/>
-          <w:szCs w:val="24"/>
-        </w:rPr>
-      </w:pPr>
-      <w:r>
-        <w:rPr>
-          <w:b/>
-          <w:bCs/>
-          <w:sz w:val="32"/>
-          <w:szCs w:val="32"/>
-        </w:rPr>
-        <w:t>Create Angular Component:</w:t>
-      </w:r>
-      <w:r>
-        <w:rPr>
-          <w:b/>
-          <w:bCs/>
+          <w:rFonts w:ascii="Times New Roman" w:hAnsi="Times New Roman" w:cs="Times New Roman"/>
+          <w:sz w:val="24"/>
+          <w:szCs w:val="24"/>
+        </w:rPr>
+      </w:pPr>
+      <w:r>
+        <w:rPr>
+          <w:rFonts w:ascii="Times New Roman" w:hAnsi="Times New Roman" w:cs="Times New Roman"/>
+          <w:sz w:val="24"/>
+          <w:szCs w:val="24"/>
+        </w:rPr>
+        <w:t xml:space="preserve">We can create angular component with the help of CLI. Component encapsulate </w:t>
+      </w:r>
+      <w:r>
+        <w:rPr>
+          <w:rFonts w:ascii="Times New Roman" w:hAnsi="Times New Roman" w:cs="Times New Roman"/>
+          <w:sz w:val="24"/>
+          <w:szCs w:val="24"/>
+        </w:rPr>
+        <w:t>HTML</w:t>
+      </w:r>
+      <w:r>
+        <w:rPr>
+          <w:rFonts w:ascii="Times New Roman" w:hAnsi="Times New Roman" w:cs="Times New Roman"/>
+          <w:sz w:val="24"/>
+          <w:szCs w:val="24"/>
+        </w:rPr>
+        <w:t xml:space="preserve">, </w:t>
+      </w:r>
+      <w:r>
+        <w:rPr>
+          <w:rFonts w:ascii="Times New Roman" w:hAnsi="Times New Roman" w:cs="Times New Roman"/>
+          <w:sz w:val="24"/>
+          <w:szCs w:val="24"/>
+        </w:rPr>
+        <w:t>CSS</w:t>
+      </w:r>
+      <w:r>
+        <w:rPr>
+          <w:rFonts w:ascii="Times New Roman" w:hAnsi="Times New Roman" w:cs="Times New Roman"/>
+          <w:sz w:val="24"/>
+          <w:szCs w:val="24"/>
+        </w:rPr>
+        <w:t xml:space="preserve">, and typescript file. The command is </w:t>
+      </w:r>
+      <w:r>
+        <w:rPr>
+          <w:rFonts w:ascii="Times New Roman" w:hAnsi="Times New Roman" w:cs="Times New Roman"/>
+          <w:i/>
+          <w:iCs/>
+          <w:sz w:val="24"/>
+          <w:szCs w:val="24"/>
+        </w:rPr>
+        <w:t>“ng generate component component-Name”</w:t>
+      </w:r>
+    </w:p>
+    <w:p>
+      <w:pPr>
+        <w:rPr>
+          <w:rFonts w:ascii="Times New Roman" w:hAnsi="Times New Roman" w:cs="Times New Roman"/>
+          <w:b/>
+          <w:bCs/>
+          <w:sz w:val="32"/>
+          <w:szCs w:val="32"/>
+        </w:rPr>
+      </w:pPr>
+      <w:r>
+        <w:rPr>
+          <w:rFonts w:ascii="Times New Roman" w:hAnsi="Times New Roman" w:cs="Times New Roman"/>
+          <w:b/>
+          <w:bCs/>
+          <w:sz w:val="32"/>
+          <w:szCs w:val="32"/>
+        </w:rPr>
+        <w:t xml:space="preserve">Format with the </w:t>
+      </w:r>
+      <w:proofErr w:type="spellStart"/>
+      <w:r>
+        <w:rPr>
+          <w:rFonts w:ascii="Times New Roman" w:hAnsi="Times New Roman" w:cs="Times New Roman"/>
+          <w:b/>
+          <w:bCs/>
+          <w:sz w:val="32"/>
+          <w:szCs w:val="32"/>
+        </w:rPr>
+        <w:t>UppercasePipe</w:t>
+      </w:r>
+      <w:proofErr w:type="spellEnd"/>
+      <w:r>
+        <w:rPr>
+          <w:rFonts w:ascii="Times New Roman" w:hAnsi="Times New Roman" w:cs="Times New Roman"/>
+          <w:b/>
+          <w:bCs/>
+          <w:sz w:val="32"/>
+          <w:szCs w:val="32"/>
+        </w:rPr>
+        <w:t>:</w:t>
+      </w:r>
+    </w:p>
+    <w:p>
+      <w:pPr>
+        <w:spacing w:after="0"/>
+        <w:rPr>
+          <w:rFonts w:ascii="Times New Roman" w:hAnsi="Times New Roman" w:cs="Times New Roman"/>
+          <w:sz w:val="24"/>
+          <w:szCs w:val="24"/>
+        </w:rPr>
+      </w:pPr>
+      <w:r>
+        <w:rPr>
+          <w:rFonts w:ascii="Times New Roman" w:hAnsi="Times New Roman" w:cs="Times New Roman"/>
+          <w:sz w:val="24"/>
+          <w:szCs w:val="24"/>
+        </w:rPr>
+        <w:t xml:space="preserve">We can format a string to upper case with the help of using </w:t>
+      </w:r>
+      <w:proofErr w:type="spellStart"/>
+      <w:r>
+        <w:rPr>
+          <w:rFonts w:ascii="Times New Roman" w:hAnsi="Times New Roman" w:cs="Times New Roman"/>
+          <w:sz w:val="24"/>
+          <w:szCs w:val="24"/>
+        </w:rPr>
+        <w:t>UppercasePipe</w:t>
+      </w:r>
+      <w:proofErr w:type="spellEnd"/>
+      <w:r>
+        <w:rPr>
+          <w:rFonts w:ascii="Times New Roman" w:hAnsi="Times New Roman" w:cs="Times New Roman"/>
+          <w:sz w:val="24"/>
+          <w:szCs w:val="24"/>
+        </w:rPr>
+        <w:t xml:space="preserve">. For example </w:t>
+      </w:r>
+    </w:p>
+    <w:p>
+      <w:pPr>
+        <w:spacing w:after="0"/>
+        <w:rPr>
+          <w:rFonts w:ascii="Times New Roman" w:hAnsi="Times New Roman" w:cs="Times New Roman"/>
+          <w:i/>
+          <w:iCs/>
+          <w:sz w:val="24"/>
+          <w:szCs w:val="24"/>
+        </w:rPr>
+      </w:pPr>
+      <w:r>
+        <w:rPr>
+          <w:rFonts w:ascii="Times New Roman" w:hAnsi="Times New Roman" w:cs="Times New Roman"/>
+          <w:i/>
+          <w:iCs/>
+          <w:sz w:val="24"/>
+          <w:szCs w:val="24"/>
+        </w:rPr>
+        <w:t>“</w:t>
+      </w:r>
+      <w:r>
+        <w:rPr>
+          <w:rFonts w:ascii="Times New Roman" w:hAnsi="Times New Roman" w:cs="Times New Roman"/>
+          <w:i/>
+          <w:iCs/>
+          <w:sz w:val="24"/>
+          <w:szCs w:val="24"/>
+        </w:rPr>
+        <w:t>&lt;h2</w:t>
+      </w:r>
+      <w:proofErr w:type="gramStart"/>
+      <w:r>
+        <w:rPr>
+          <w:rFonts w:ascii="Times New Roman" w:hAnsi="Times New Roman" w:cs="Times New Roman"/>
+          <w:i/>
+          <w:iCs/>
+          <w:sz w:val="24"/>
+          <w:szCs w:val="24"/>
+        </w:rPr>
+        <w:t>&gt;{</w:t>
+      </w:r>
+      <w:proofErr w:type="gramEnd"/>
+      <w:r>
+        <w:rPr>
+          <w:rFonts w:ascii="Times New Roman" w:hAnsi="Times New Roman" w:cs="Times New Roman"/>
+          <w:i/>
+          <w:iCs/>
+          <w:sz w:val="24"/>
+          <w:szCs w:val="24"/>
+        </w:rPr>
+        <w:t>{hero.name | uppercase}} Details&lt;/h2&gt;</w:t>
+      </w:r>
+      <w:r>
+        <w:rPr>
+          <w:rFonts w:ascii="Times New Roman" w:hAnsi="Times New Roman" w:cs="Times New Roman"/>
+          <w:i/>
+          <w:iCs/>
+          <w:sz w:val="24"/>
+          <w:szCs w:val="24"/>
+        </w:rPr>
+        <w:t>”</w:t>
+      </w:r>
+    </w:p>
+    <w:p>
+      <w:pPr>
+        <w:spacing w:after="0"/>
+        <w:rPr>
+          <w:rFonts w:ascii="Times New Roman" w:hAnsi="Times New Roman" w:cs="Times New Roman"/>
+          <w:sz w:val="24"/>
+          <w:szCs w:val="24"/>
+        </w:rPr>
+      </w:pPr>
+    </w:p>
+    <w:p>
+      <w:pPr>
+        <w:spacing w:after="0"/>
+        <w:rPr>
+          <w:rFonts w:ascii="Times New Roman" w:hAnsi="Times New Roman" w:cs="Times New Roman"/>
+          <w:b/>
+          <w:bCs/>
+          <w:sz w:val="32"/>
+          <w:szCs w:val="32"/>
+        </w:rPr>
+      </w:pPr>
+      <w:r>
+        <w:rPr>
+          <w:rFonts w:ascii="Times New Roman" w:hAnsi="Times New Roman" w:cs="Times New Roman"/>
+          <w:b/>
+          <w:bCs/>
+          <w:sz w:val="32"/>
+          <w:szCs w:val="32"/>
+        </w:rPr>
+        <w:t>Two-way binding</w:t>
+      </w:r>
+      <w:r>
+        <w:rPr>
+          <w:rFonts w:ascii="Times New Roman" w:hAnsi="Times New Roman" w:cs="Times New Roman"/>
+          <w:b/>
+          <w:bCs/>
+          <w:sz w:val="32"/>
+          <w:szCs w:val="32"/>
+        </w:rPr>
+        <w:t>:</w:t>
+      </w:r>
+    </w:p>
+    <w:p>
+      <w:pPr>
+        <w:spacing w:after="0"/>
+        <w:rPr>
+          <w:rFonts w:ascii="Times New Roman" w:hAnsi="Times New Roman" w:cs="Times New Roman"/>
+          <w:sz w:val="24"/>
+          <w:szCs w:val="24"/>
+        </w:rPr>
+      </w:pPr>
+      <w:r>
+        <w:rPr>
+          <w:rFonts w:ascii="Times New Roman" w:hAnsi="Times New Roman" w:cs="Times New Roman"/>
+          <w:sz w:val="24"/>
+          <w:szCs w:val="24"/>
+        </w:rPr>
+        <w:t xml:space="preserve">With the help of </w:t>
+      </w:r>
+      <w:r>
+        <w:rPr>
+          <w:rFonts w:ascii="Times New Roman" w:hAnsi="Times New Roman" w:cs="Times New Roman"/>
+          <w:sz w:val="24"/>
+          <w:szCs w:val="24"/>
+        </w:rPr>
+        <w:t>two-way</w:t>
+      </w:r>
+      <w:r>
+        <w:rPr>
+          <w:rFonts w:ascii="Times New Roman" w:hAnsi="Times New Roman" w:cs="Times New Roman"/>
           <w:sz w:val="24"/>
           <w:szCs w:val="24"/>
         </w:rPr>
         <w:t xml:space="preserve"> </w:t>
       </w:r>
-    </w:p>
-    <w:p>
-      <w:pPr>
-        <w:rPr>
-          <w:sz w:val="24"/>
-          <w:szCs w:val="24"/>
-        </w:rPr>
-      </w:pPr>
-      <w:r>
-        <w:rPr>
-          <w:sz w:val="24"/>
-          <w:szCs w:val="24"/>
-        </w:rPr>
-        <w:t xml:space="preserve">We can create angular component with the help of CLI. Component encapsulate </w:t>
-      </w:r>
-      <w:r>
-        <w:rPr>
-          <w:sz w:val="24"/>
-          <w:szCs w:val="24"/>
-        </w:rPr>
-        <w:t>HTML</w:t>
-      </w:r>
-      <w:r>
-        <w:rPr>
-          <w:sz w:val="24"/>
-          <w:szCs w:val="24"/>
-        </w:rPr>
-        <w:t xml:space="preserve">, </w:t>
-      </w:r>
-      <w:r>
-        <w:rPr>
-          <w:sz w:val="24"/>
-          <w:szCs w:val="24"/>
-        </w:rPr>
-        <w:t>CSS</w:t>
-      </w:r>
-      <w:r>
-        <w:rPr>
-          <w:sz w:val="24"/>
-          <w:szCs w:val="24"/>
-        </w:rPr>
-        <w:t xml:space="preserve">, and typescript file. The command is </w:t>
-      </w:r>
-      <w:r>
-        <w:rPr>
-          <w:i/>
-          <w:iCs/>
-          <w:sz w:val="24"/>
-          <w:szCs w:val="24"/>
-        </w:rPr>
-        <w:t>“ng generate component component-Name”</w:t>
-      </w:r>
-    </w:p>
-    <w:p>
-      <w:pPr>
-        <w:rPr>
-          <w:b/>
-          <w:bCs/>
-          <w:sz w:val="32"/>
-          <w:szCs w:val="32"/>
-        </w:rPr>
-      </w:pPr>
-      <w:r>
-        <w:rPr>
-          <w:b/>
-          <w:bCs/>
-          <w:sz w:val="32"/>
-          <w:szCs w:val="32"/>
-        </w:rPr>
-        <w:t xml:space="preserve">Format with the </w:t>
+      <w:r>
+        <w:rPr>
+          <w:rFonts w:ascii="Times New Roman" w:hAnsi="Times New Roman" w:cs="Times New Roman"/>
+          <w:sz w:val="24"/>
+          <w:szCs w:val="24"/>
+        </w:rPr>
+        <w:t>binding,</w:t>
+      </w:r>
+      <w:r>
+        <w:rPr>
+          <w:rFonts w:ascii="Times New Roman" w:hAnsi="Times New Roman" w:cs="Times New Roman"/>
+          <w:sz w:val="24"/>
+          <w:szCs w:val="24"/>
+        </w:rPr>
+        <w:t xml:space="preserve"> we can load the live data from the component typescript class to the HTML file.</w:t>
+      </w:r>
+      <w:r>
+        <w:rPr>
+          <w:rFonts w:ascii="Times New Roman" w:hAnsi="Times New Roman" w:cs="Times New Roman"/>
+          <w:sz w:val="24"/>
+          <w:szCs w:val="24"/>
+        </w:rPr>
+        <w:t xml:space="preserve"> For example </w:t>
+      </w:r>
+    </w:p>
+    <w:p>
+      <w:pPr>
+        <w:spacing w:after="0"/>
+        <w:rPr>
+          <w:rFonts w:ascii="Times New Roman" w:hAnsi="Times New Roman" w:cs="Times New Roman"/>
+          <w:i/>
+          <w:iCs/>
+          <w:sz w:val="24"/>
+          <w:szCs w:val="24"/>
+        </w:rPr>
+      </w:pPr>
+      <w:r>
+        <w:rPr>
+          <w:rFonts w:ascii="Times New Roman" w:hAnsi="Times New Roman" w:cs="Times New Roman"/>
+          <w:i/>
+          <w:iCs/>
+          <w:sz w:val="24"/>
+          <w:szCs w:val="24"/>
+        </w:rPr>
+        <w:t>“</w:t>
+      </w:r>
+      <w:r>
+        <w:rPr>
+          <w:rFonts w:ascii="Times New Roman" w:hAnsi="Times New Roman" w:cs="Times New Roman"/>
+          <w:i/>
+          <w:iCs/>
+          <w:sz w:val="24"/>
+          <w:szCs w:val="24"/>
+        </w:rPr>
+        <w:t>&lt;input id="name" [(</w:t>
       </w:r>
       <w:proofErr w:type="spellStart"/>
       <w:r>
         <w:rPr>
-          <w:b/>
-          <w:bCs/>
-          <w:sz w:val="32"/>
-          <w:szCs w:val="32"/>
-        </w:rPr>
-        <w:t>UppercasePipe</w:t>
-      </w:r>
-      <w:proofErr w:type="spellEnd"/>
-      <w:r>
-        <w:rPr>
-          <w:b/>
-          <w:bCs/>
-          <w:sz w:val="32"/>
-          <w:szCs w:val="32"/>
-        </w:rPr>
-        <w:t>:</w:t>
-      </w:r>
-    </w:p>
-    <w:p>
-      <w:pPr>
-        <w:spacing w:after="0"/>
-        <w:rPr>
-          <w:sz w:val="24"/>
-          <w:szCs w:val="24"/>
-        </w:rPr>
-      </w:pPr>
-      <w:r>
-        <w:rPr>
-          <w:sz w:val="24"/>
-          <w:szCs w:val="24"/>
-        </w:rPr>
-        <w:t xml:space="preserve">We can format a string to upper case with the help of using </w:t>
-      </w:r>
-      <w:proofErr w:type="spellStart"/>
-      <w:r>
-        <w:rPr>
-          <w:sz w:val="24"/>
-          <w:szCs w:val="24"/>
-        </w:rPr>
-        <w:t>UppercasePipe</w:t>
-      </w:r>
-      <w:proofErr w:type="spellEnd"/>
-      <w:r>
-        <w:rPr>
-          <w:sz w:val="24"/>
-          <w:szCs w:val="24"/>
-        </w:rPr>
-        <w:t xml:space="preserve">. For example </w:t>
-      </w:r>
-    </w:p>
-    <w:p>
-      <w:pPr>
-        <w:spacing w:after="0"/>
-        <w:rPr>
-          <w:i/>
-          <w:iCs/>
-          <w:sz w:val="24"/>
-          <w:szCs w:val="24"/>
-        </w:rPr>
-      </w:pPr>
-      <w:r>
-        <w:rPr>
-          <w:i/>
-          <w:iCs/>
-          <w:sz w:val="24"/>
-          <w:szCs w:val="24"/>
-        </w:rPr>
-        <w:t>“</w:t>
-      </w:r>
-      <w:r>
-        <w:rPr>
-          <w:i/>
-          <w:iCs/>
-          <w:sz w:val="24"/>
-          <w:szCs w:val="24"/>
-        </w:rPr>
-        <w:t>&lt;h2</w:t>
-      </w:r>
-      <w:proofErr w:type="gramStart"/>
-      <w:r>
-        <w:rPr>
-          <w:i/>
-          <w:iCs/>
-          <w:sz w:val="24"/>
-          <w:szCs w:val="24"/>
-        </w:rPr>
-        <w:t>&gt;{</w:t>
-      </w:r>
-      <w:proofErr w:type="gramEnd"/>
-      <w:r>
-        <w:rPr>
-          <w:i/>
-          <w:iCs/>
-          <w:sz w:val="24"/>
-          <w:szCs w:val="24"/>
-        </w:rPr>
-        <w:t>{hero.name | uppercase}} Details&lt;/h2&gt;</w:t>
-      </w:r>
-      <w:r>
-        <w:rPr>
-          <w:i/>
-          <w:iCs/>
-          <w:sz w:val="24"/>
-          <w:szCs w:val="24"/>
-        </w:rPr>
-        <w:t>”</w:t>
-      </w:r>
-    </w:p>
-    <w:p>
-      <w:pPr>
-        <w:spacing w:after="0"/>
-        <w:rPr>
-          <w:sz w:val="24"/>
-          <w:szCs w:val="24"/>
-        </w:rPr>
-      </w:pPr>
-    </w:p>
-    <w:p>
-      <w:pPr>
-        <w:spacing w:after="0"/>
-        <w:rPr>
-          <w:b/>
-          <w:bCs/>
-          <w:sz w:val="32"/>
-          <w:szCs w:val="32"/>
-        </w:rPr>
-      </w:pPr>
-      <w:r>
-        <w:rPr>
-          <w:b/>
-          <w:bCs/>
-          <w:sz w:val="32"/>
-          <w:szCs w:val="32"/>
-        </w:rPr>
-        <w:t>Two-way binding</w:t>
-      </w:r>
-      <w:r>
-        <w:rPr>
-          <w:b/>
-          <w:bCs/>
-          <w:sz w:val="32"/>
-          <w:szCs w:val="32"/>
-        </w:rPr>
-        <w:t>:</w:t>
-      </w:r>
-    </w:p>
-    <w:p>
-      <w:pPr>
-        <w:spacing w:after="0"/>
-        <w:rPr>
-          <w:sz w:val="24"/>
-          <w:szCs w:val="24"/>
-        </w:rPr>
-      </w:pPr>
-      <w:r>
-        <w:rPr>
-          <w:sz w:val="24"/>
-          <w:szCs w:val="24"/>
-        </w:rPr>
-        <w:t xml:space="preserve">With the help of </w:t>
-      </w:r>
-      <w:r>
-        <w:rPr>
-          <w:sz w:val="24"/>
-          <w:szCs w:val="24"/>
-        </w:rPr>
-        <w:t>two-way</w:t>
-      </w:r>
-      <w:r>
-        <w:rPr>
-          <w:sz w:val="24"/>
-          <w:szCs w:val="24"/>
-        </w:rPr>
-        <w:t xml:space="preserve"> </w:t>
-      </w:r>
-      <w:r>
-        <w:rPr>
-          <w:sz w:val="24"/>
-          <w:szCs w:val="24"/>
-        </w:rPr>
-        <w:t>binding,</w:t>
-      </w:r>
-      <w:r>
-        <w:rPr>
-          <w:sz w:val="24"/>
-          <w:szCs w:val="24"/>
-        </w:rPr>
-        <w:t xml:space="preserve"> we can load the live data from the component typescript class to the HTML file.</w:t>
-      </w:r>
-      <w:r>
-        <w:rPr>
-          <w:sz w:val="24"/>
-          <w:szCs w:val="24"/>
-        </w:rPr>
-        <w:t xml:space="preserve"> For example </w:t>
-      </w:r>
-    </w:p>
-    <w:p>
-      <w:pPr>
-        <w:spacing w:after="0"/>
-        <w:rPr>
-          <w:i/>
-          <w:iCs/>
-          <w:sz w:val="24"/>
-          <w:szCs w:val="24"/>
-        </w:rPr>
-      </w:pPr>
-      <w:r>
-        <w:rPr>
-          <w:i/>
-          <w:iCs/>
-          <w:sz w:val="24"/>
-          <w:szCs w:val="24"/>
-        </w:rPr>
-        <w:t>“</w:t>
-      </w:r>
-      <w:r>
-        <w:rPr>
-          <w:i/>
-          <w:iCs/>
-          <w:sz w:val="24"/>
-          <w:szCs w:val="24"/>
-        </w:rPr>
-        <w:t>&lt;input id="name" [(</w:t>
-      </w:r>
-      <w:proofErr w:type="spellStart"/>
-      <w:r>
-        <w:rPr>
+          <w:rFonts w:ascii="Times New Roman" w:hAnsi="Times New Roman" w:cs="Times New Roman"/>
           <w:i/>
           <w:iCs/>
           <w:sz w:val="24"/>
@@ -504,6 +553,7 @@
       <w:proofErr w:type="gramStart"/>
       <w:r>
         <w:rPr>
+          <w:rFonts w:ascii="Times New Roman" w:hAnsi="Times New Roman" w:cs="Times New Roman"/>
           <w:i/>
           <w:iCs/>
           <w:sz w:val="24"/>
@@ -514,6 +564,7 @@
       <w:proofErr w:type="gramEnd"/>
       <w:r>
         <w:rPr>
+          <w:rFonts w:ascii="Times New Roman" w:hAnsi="Times New Roman" w:cs="Times New Roman"/>
           <w:i/>
           <w:iCs/>
           <w:sz w:val="24"/>
@@ -523,6 +574,7 @@
       </w:r>
       <w:r>
         <w:rPr>
+          <w:rFonts w:ascii="Times New Roman" w:hAnsi="Times New Roman" w:cs="Times New Roman"/>
           <w:i/>
           <w:iCs/>
           <w:sz w:val="24"/>
@@ -535,12 +587,14 @@
       <w:pPr>
         <w:spacing w:after="0"/>
         <w:rPr>
-          <w:sz w:val="24"/>
-          <w:szCs w:val="24"/>
-        </w:rPr>
-      </w:pPr>
-      <w:r>
-        <w:rPr>
+          <w:rFonts w:ascii="Times New Roman" w:hAnsi="Times New Roman" w:cs="Times New Roman"/>
+          <w:sz w:val="24"/>
+          <w:szCs w:val="24"/>
+        </w:rPr>
+      </w:pPr>
+      <w:r>
+        <w:rPr>
+          <w:rFonts w:ascii="Times New Roman" w:hAnsi="Times New Roman" w:cs="Times New Roman"/>
           <w:sz w:val="24"/>
           <w:szCs w:val="24"/>
         </w:rPr>
@@ -551,23 +605,26 @@
       <w:pPr>
         <w:spacing w:after="0"/>
         <w:rPr>
-          <w:sz w:val="24"/>
-          <w:szCs w:val="24"/>
-        </w:rPr>
-      </w:pPr>
-    </w:p>
-    <w:p>
-      <w:pPr>
-        <w:spacing w:after="0"/>
-        <w:rPr>
-          <w:b/>
-          <w:bCs/>
-          <w:sz w:val="32"/>
-          <w:szCs w:val="32"/>
-        </w:rPr>
-      </w:pPr>
-      <w:r>
-        <w:rPr>
+          <w:rFonts w:ascii="Times New Roman" w:hAnsi="Times New Roman" w:cs="Times New Roman"/>
+          <w:sz w:val="24"/>
+          <w:szCs w:val="24"/>
+        </w:rPr>
+      </w:pPr>
+    </w:p>
+    <w:p>
+      <w:pPr>
+        <w:spacing w:after="0"/>
+        <w:rPr>
+          <w:rFonts w:ascii="Times New Roman" w:hAnsi="Times New Roman" w:cs="Times New Roman"/>
+          <w:b/>
+          <w:bCs/>
+          <w:sz w:val="32"/>
+          <w:szCs w:val="32"/>
+        </w:rPr>
+      </w:pPr>
+      <w:r>
+        <w:rPr>
+          <w:rFonts w:ascii="Times New Roman" w:hAnsi="Times New Roman" w:cs="Times New Roman"/>
           <w:b/>
           <w:bCs/>
           <w:sz w:val="32"/>
@@ -578,6 +635,7 @@
       <w:proofErr w:type="spellStart"/>
       <w:r>
         <w:rPr>
+          <w:rFonts w:ascii="Times New Roman" w:hAnsi="Times New Roman" w:cs="Times New Roman"/>
           <w:b/>
           <w:bCs/>
           <w:sz w:val="32"/>
@@ -588,6 +646,7 @@
       <w:proofErr w:type="spellEnd"/>
       <w:r>
         <w:rPr>
+          <w:rFonts w:ascii="Times New Roman" w:hAnsi="Times New Roman" w:cs="Times New Roman"/>
           <w:b/>
           <w:bCs/>
           <w:sz w:val="32"/>
@@ -600,6 +659,7 @@
       <w:pPr>
         <w:spacing w:after="0"/>
         <w:rPr>
+          <w:rFonts w:ascii="Times New Roman" w:hAnsi="Times New Roman" w:cs="Times New Roman"/>
           <w:sz w:val="24"/>
           <w:szCs w:val="24"/>
         </w:rPr>
@@ -607,6 +667,7 @@
       <w:proofErr w:type="gramStart"/>
       <w:r>
         <w:rPr>
+          <w:rFonts w:ascii="Times New Roman" w:hAnsi="Times New Roman" w:cs="Times New Roman"/>
           <w:sz w:val="24"/>
           <w:szCs w:val="24"/>
         </w:rPr>
@@ -615,6 +676,7 @@
       <w:proofErr w:type="gramEnd"/>
       <w:r>
         <w:rPr>
+          <w:rFonts w:ascii="Times New Roman" w:hAnsi="Times New Roman" w:cs="Times New Roman"/>
           <w:sz w:val="24"/>
           <w:szCs w:val="24"/>
         </w:rPr>
@@ -622,6 +684,7 @@
       </w:r>
       <w:r>
         <w:rPr>
+          <w:rFonts w:ascii="Times New Roman" w:hAnsi="Times New Roman" w:cs="Times New Roman"/>
           <w:sz w:val="24"/>
           <w:szCs w:val="24"/>
         </w:rPr>
@@ -632,14 +695,16 @@
       <w:pPr>
         <w:spacing w:after="0"/>
         <w:rPr>
-          <w:i/>
-          <w:iCs/>
-          <w:sz w:val="24"/>
-          <w:szCs w:val="24"/>
-        </w:rPr>
-      </w:pPr>
-      <w:r>
-        <w:rPr>
+          <w:rFonts w:ascii="Times New Roman" w:hAnsi="Times New Roman" w:cs="Times New Roman"/>
+          <w:i/>
+          <w:iCs/>
+          <w:sz w:val="24"/>
+          <w:szCs w:val="24"/>
+        </w:rPr>
+      </w:pPr>
+      <w:r>
+        <w:rPr>
+          <w:rFonts w:ascii="Times New Roman" w:hAnsi="Times New Roman" w:cs="Times New Roman"/>
           <w:i/>
           <w:iCs/>
           <w:sz w:val="24"/>
@@ -652,14 +717,16 @@
       <w:pPr>
         <w:spacing w:after="0"/>
         <w:rPr>
-          <w:i/>
-          <w:iCs/>
-          <w:sz w:val="24"/>
-          <w:szCs w:val="24"/>
-        </w:rPr>
-      </w:pPr>
-      <w:r>
-        <w:rPr>
+          <w:rFonts w:ascii="Times New Roman" w:hAnsi="Times New Roman" w:cs="Times New Roman"/>
+          <w:i/>
+          <w:iCs/>
+          <w:sz w:val="24"/>
+          <w:szCs w:val="24"/>
+        </w:rPr>
+      </w:pPr>
+      <w:r>
+        <w:rPr>
+          <w:rFonts w:ascii="Times New Roman" w:hAnsi="Times New Roman" w:cs="Times New Roman"/>
           <w:i/>
           <w:iCs/>
           <w:sz w:val="24"/>
@@ -670,6 +737,7 @@
       <w:proofErr w:type="spellStart"/>
       <w:r>
         <w:rPr>
+          <w:rFonts w:ascii="Times New Roman" w:hAnsi="Times New Roman" w:cs="Times New Roman"/>
           <w:i/>
           <w:iCs/>
           <w:sz w:val="24"/>
@@ -680,6 +748,7 @@
       <w:proofErr w:type="spellEnd"/>
       <w:r>
         <w:rPr>
+          <w:rFonts w:ascii="Times New Roman" w:hAnsi="Times New Roman" w:cs="Times New Roman"/>
           <w:i/>
           <w:iCs/>
           <w:sz w:val="24"/>
@@ -692,14 +761,16 @@
       <w:pPr>
         <w:spacing w:after="0"/>
         <w:rPr>
-          <w:i/>
-          <w:iCs/>
-          <w:sz w:val="24"/>
-          <w:szCs w:val="24"/>
-        </w:rPr>
-      </w:pPr>
-      <w:r>
-        <w:rPr>
+          <w:rFonts w:ascii="Times New Roman" w:hAnsi="Times New Roman" w:cs="Times New Roman"/>
+          <w:i/>
+          <w:iCs/>
+          <w:sz w:val="24"/>
+          <w:szCs w:val="24"/>
+        </w:rPr>
+      </w:pPr>
+      <w:r>
+        <w:rPr>
+          <w:rFonts w:ascii="Times New Roman" w:hAnsi="Times New Roman" w:cs="Times New Roman"/>
           <w:i/>
           <w:iCs/>
           <w:sz w:val="24"/>
@@ -712,14 +783,16 @@
       <w:pPr>
         <w:spacing w:after="0"/>
         <w:rPr>
-          <w:i/>
-          <w:iCs/>
-          <w:sz w:val="24"/>
-          <w:szCs w:val="24"/>
-        </w:rPr>
-      </w:pPr>
-      <w:r>
-        <w:rPr>
+          <w:rFonts w:ascii="Times New Roman" w:hAnsi="Times New Roman" w:cs="Times New Roman"/>
+          <w:i/>
+          <w:iCs/>
+          <w:sz w:val="24"/>
+          <w:szCs w:val="24"/>
+        </w:rPr>
+      </w:pPr>
+      <w:r>
+        <w:rPr>
+          <w:rFonts w:ascii="Times New Roman" w:hAnsi="Times New Roman" w:cs="Times New Roman"/>
           <w:i/>
           <w:iCs/>
           <w:sz w:val="24"/>
@@ -730,6 +803,7 @@
       <w:proofErr w:type="gramStart"/>
       <w:r>
         <w:rPr>
+          <w:rFonts w:ascii="Times New Roman" w:hAnsi="Times New Roman" w:cs="Times New Roman"/>
           <w:i/>
           <w:iCs/>
           <w:sz w:val="24"/>
@@ -740,6 +814,7 @@
       <w:proofErr w:type="gramEnd"/>
       <w:r>
         <w:rPr>
+          <w:rFonts w:ascii="Times New Roman" w:hAnsi="Times New Roman" w:cs="Times New Roman"/>
           <w:i/>
           <w:iCs/>
           <w:sz w:val="24"/>
@@ -752,14 +827,16 @@
       <w:pPr>
         <w:spacing w:after="0"/>
         <w:rPr>
-          <w:i/>
-          <w:iCs/>
-          <w:sz w:val="24"/>
-          <w:szCs w:val="24"/>
-        </w:rPr>
-      </w:pPr>
-      <w:r>
-        <w:rPr>
+          <w:rFonts w:ascii="Times New Roman" w:hAnsi="Times New Roman" w:cs="Times New Roman"/>
+          <w:i/>
+          <w:iCs/>
+          <w:sz w:val="24"/>
+          <w:szCs w:val="24"/>
+        </w:rPr>
+      </w:pPr>
+      <w:r>
+        <w:rPr>
+          <w:rFonts w:ascii="Times New Roman" w:hAnsi="Times New Roman" w:cs="Times New Roman"/>
           <w:i/>
           <w:iCs/>
           <w:sz w:val="24"/>
@@ -770,6 +847,7 @@
       <w:proofErr w:type="gramStart"/>
       <w:r>
         <w:rPr>
+          <w:rFonts w:ascii="Times New Roman" w:hAnsi="Times New Roman" w:cs="Times New Roman"/>
           <w:i/>
           <w:iCs/>
           <w:sz w:val="24"/>
@@ -780,6 +858,7 @@
       <w:proofErr w:type="gramEnd"/>
       <w:r>
         <w:rPr>
+          <w:rFonts w:ascii="Times New Roman" w:hAnsi="Times New Roman" w:cs="Times New Roman"/>
           <w:i/>
           <w:iCs/>
           <w:sz w:val="24"/>
@@ -792,14 +871,16 @@
       <w:pPr>
         <w:spacing w:after="0"/>
         <w:rPr>
-          <w:i/>
-          <w:iCs/>
-          <w:sz w:val="24"/>
-          <w:szCs w:val="24"/>
-        </w:rPr>
-      </w:pPr>
-      <w:r>
-        <w:rPr>
+          <w:rFonts w:ascii="Times New Roman" w:hAnsi="Times New Roman" w:cs="Times New Roman"/>
+          <w:i/>
+          <w:iCs/>
+          <w:sz w:val="24"/>
+          <w:szCs w:val="24"/>
+        </w:rPr>
+      </w:pPr>
+      <w:r>
+        <w:rPr>
+          <w:rFonts w:ascii="Times New Roman" w:hAnsi="Times New Roman" w:cs="Times New Roman"/>
           <w:i/>
           <w:iCs/>
           <w:sz w:val="24"/>
@@ -812,14 +893,16 @@
       <w:pPr>
         <w:spacing w:after="0"/>
         <w:rPr>
-          <w:i/>
-          <w:iCs/>
-          <w:sz w:val="24"/>
-          <w:szCs w:val="24"/>
-        </w:rPr>
-      </w:pPr>
-      <w:r>
-        <w:rPr>
+          <w:rFonts w:ascii="Times New Roman" w:hAnsi="Times New Roman" w:cs="Times New Roman"/>
+          <w:i/>
+          <w:iCs/>
+          <w:sz w:val="24"/>
+          <w:szCs w:val="24"/>
+        </w:rPr>
+      </w:pPr>
+      <w:r>
+        <w:rPr>
+          <w:rFonts w:ascii="Times New Roman" w:hAnsi="Times New Roman" w:cs="Times New Roman"/>
           <w:i/>
           <w:iCs/>
           <w:sz w:val="24"/>
@@ -832,14 +915,16 @@
       <w:pPr>
         <w:spacing w:after="0"/>
         <w:rPr>
-          <w:i/>
-          <w:iCs/>
-          <w:sz w:val="24"/>
-          <w:szCs w:val="24"/>
-        </w:rPr>
-      </w:pPr>
-      <w:r>
-        <w:rPr>
+          <w:rFonts w:ascii="Times New Roman" w:hAnsi="Times New Roman" w:cs="Times New Roman"/>
+          <w:i/>
+          <w:iCs/>
+          <w:sz w:val="24"/>
+          <w:szCs w:val="24"/>
+        </w:rPr>
+      </w:pPr>
+      <w:r>
+        <w:rPr>
+          <w:rFonts w:ascii="Times New Roman" w:hAnsi="Times New Roman" w:cs="Times New Roman"/>
           <w:i/>
           <w:iCs/>
           <w:sz w:val="24"/>
@@ -851,14 +936,16 @@
     <w:p>
       <w:pPr>
         <w:rPr>
-          <w:i/>
-          <w:iCs/>
-          <w:sz w:val="24"/>
-          <w:szCs w:val="24"/>
-        </w:rPr>
-      </w:pPr>
-      <w:r>
-        <w:rPr>
+          <w:rFonts w:ascii="Times New Roman" w:hAnsi="Times New Roman" w:cs="Times New Roman"/>
+          <w:i/>
+          <w:iCs/>
+          <w:sz w:val="24"/>
+          <w:szCs w:val="24"/>
+        </w:rPr>
+      </w:pPr>
+      <w:r>
+        <w:rPr>
+          <w:rFonts w:ascii="Times New Roman" w:hAnsi="Times New Roman" w:cs="Times New Roman"/>
           <w:i/>
           <w:iCs/>
           <w:sz w:val="24"/>
@@ -871,14 +958,16 @@
       <w:pPr>
         <w:spacing w:after="0"/>
         <w:rPr>
-          <w:b/>
-          <w:bCs/>
-          <w:sz w:val="32"/>
-          <w:szCs w:val="32"/>
-        </w:rPr>
-      </w:pPr>
-      <w:r>
-        <w:rPr>
+          <w:rFonts w:ascii="Times New Roman" w:hAnsi="Times New Roman" w:cs="Times New Roman"/>
+          <w:b/>
+          <w:bCs/>
+          <w:sz w:val="32"/>
+          <w:szCs w:val="32"/>
+        </w:rPr>
+      </w:pPr>
+      <w:r>
+        <w:rPr>
+          <w:rFonts w:ascii="Times New Roman" w:hAnsi="Times New Roman" w:cs="Times New Roman"/>
           <w:b/>
           <w:bCs/>
           <w:sz w:val="32"/>
@@ -889,6 +978,7 @@
       </w:r>
       <w:r>
         <w:rPr>
+          <w:rFonts w:ascii="Times New Roman" w:hAnsi="Times New Roman" w:cs="Times New Roman"/>
           <w:b/>
           <w:bCs/>
           <w:sz w:val="32"/>
@@ -899,6 +989,7 @@
       <w:proofErr w:type="spellStart"/>
       <w:r>
         <w:rPr>
+          <w:rFonts w:ascii="Times New Roman" w:hAnsi="Times New Roman" w:cs="Times New Roman"/>
           <w:b/>
           <w:bCs/>
           <w:sz w:val="32"/>
@@ -909,6 +1000,7 @@
       <w:proofErr w:type="spellEnd"/>
       <w:r>
         <w:rPr>
+          <w:rFonts w:ascii="Times New Roman" w:hAnsi="Times New Roman" w:cs="Times New Roman"/>
           <w:b/>
           <w:bCs/>
           <w:sz w:val="32"/>
@@ -921,14 +1013,16 @@
       <w:pPr>
         <w:spacing w:after="0"/>
         <w:rPr>
-          <w:i/>
-          <w:iCs/>
-          <w:sz w:val="24"/>
-          <w:szCs w:val="24"/>
-        </w:rPr>
-      </w:pPr>
-      <w:r>
-        <w:rPr>
+          <w:rFonts w:ascii="Times New Roman" w:hAnsi="Times New Roman" w:cs="Times New Roman"/>
+          <w:i/>
+          <w:iCs/>
+          <w:sz w:val="24"/>
+          <w:szCs w:val="24"/>
+        </w:rPr>
+      </w:pPr>
+      <w:r>
+        <w:rPr>
+          <w:rFonts w:ascii="Times New Roman" w:hAnsi="Times New Roman" w:cs="Times New Roman"/>
           <w:i/>
           <w:iCs/>
           <w:sz w:val="24"/>
@@ -938,6 +1032,7 @@
       </w:r>
       <w:r>
         <w:rPr>
+          <w:rFonts w:ascii="Times New Roman" w:hAnsi="Times New Roman" w:cs="Times New Roman"/>
           <w:i/>
           <w:iCs/>
           <w:sz w:val="24"/>
@@ -948,6 +1043,7 @@
       <w:proofErr w:type="spellStart"/>
       <w:r>
         <w:rPr>
+          <w:rFonts w:ascii="Times New Roman" w:hAnsi="Times New Roman" w:cs="Times New Roman"/>
           <w:i/>
           <w:iCs/>
           <w:sz w:val="24"/>
@@ -958,6 +1054,7 @@
       <w:proofErr w:type="spellEnd"/>
       <w:r>
         <w:rPr>
+          <w:rFonts w:ascii="Times New Roman" w:hAnsi="Times New Roman" w:cs="Times New Roman"/>
           <w:i/>
           <w:iCs/>
           <w:sz w:val="24"/>
@@ -968,6 +1065,7 @@
       <w:proofErr w:type="spellStart"/>
       <w:r>
         <w:rPr>
+          <w:rFonts w:ascii="Times New Roman" w:hAnsi="Times New Roman" w:cs="Times New Roman"/>
           <w:i/>
           <w:iCs/>
           <w:sz w:val="24"/>
@@ -978,6 +1076,7 @@
       <w:proofErr w:type="spellEnd"/>
       <w:r>
         <w:rPr>
+          <w:rFonts w:ascii="Times New Roman" w:hAnsi="Times New Roman" w:cs="Times New Roman"/>
           <w:i/>
           <w:iCs/>
           <w:sz w:val="24"/>
@@ -990,14 +1089,16 @@
       <w:pPr>
         <w:spacing w:after="0"/>
         <w:rPr>
-          <w:i/>
-          <w:iCs/>
-          <w:sz w:val="24"/>
-          <w:szCs w:val="24"/>
-        </w:rPr>
-      </w:pPr>
-      <w:r>
-        <w:rPr>
+          <w:rFonts w:ascii="Times New Roman" w:hAnsi="Times New Roman" w:cs="Times New Roman"/>
+          <w:i/>
+          <w:iCs/>
+          <w:sz w:val="24"/>
+          <w:szCs w:val="24"/>
+        </w:rPr>
+      </w:pPr>
+      <w:r>
+        <w:rPr>
+          <w:rFonts w:ascii="Times New Roman" w:hAnsi="Times New Roman" w:cs="Times New Roman"/>
           <w:i/>
           <w:iCs/>
           <w:sz w:val="24"/>
@@ -1008,6 +1109,7 @@
       <w:proofErr w:type="gramStart"/>
       <w:r>
         <w:rPr>
+          <w:rFonts w:ascii="Times New Roman" w:hAnsi="Times New Roman" w:cs="Times New Roman"/>
           <w:i/>
           <w:iCs/>
           <w:sz w:val="24"/>
@@ -1018,6 +1120,7 @@
       <w:proofErr w:type="gramEnd"/>
       <w:r>
         <w:rPr>
+          <w:rFonts w:ascii="Times New Roman" w:hAnsi="Times New Roman" w:cs="Times New Roman"/>
           <w:i/>
           <w:iCs/>
           <w:sz w:val="24"/>
@@ -1030,14 +1133,16 @@
       <w:pPr>
         <w:spacing w:after="0"/>
         <w:rPr>
-          <w:i/>
-          <w:iCs/>
-          <w:sz w:val="24"/>
-          <w:szCs w:val="24"/>
-        </w:rPr>
-      </w:pPr>
-      <w:r>
-        <w:rPr>
+          <w:rFonts w:ascii="Times New Roman" w:hAnsi="Times New Roman" w:cs="Times New Roman"/>
+          <w:i/>
+          <w:iCs/>
+          <w:sz w:val="24"/>
+          <w:szCs w:val="24"/>
+        </w:rPr>
+      </w:pPr>
+      <w:r>
+        <w:rPr>
+          <w:rFonts w:ascii="Times New Roman" w:hAnsi="Times New Roman" w:cs="Times New Roman"/>
           <w:i/>
           <w:iCs/>
           <w:sz w:val="24"/>
@@ -1048,6 +1153,7 @@
       <w:proofErr w:type="gramStart"/>
       <w:r>
         <w:rPr>
+          <w:rFonts w:ascii="Times New Roman" w:hAnsi="Times New Roman" w:cs="Times New Roman"/>
           <w:i/>
           <w:iCs/>
           <w:sz w:val="24"/>
@@ -1058,6 +1164,7 @@
       <w:proofErr w:type="gramEnd"/>
       <w:r>
         <w:rPr>
+          <w:rFonts w:ascii="Times New Roman" w:hAnsi="Times New Roman" w:cs="Times New Roman"/>
           <w:i/>
           <w:iCs/>
           <w:sz w:val="24"/>
@@ -1070,14 +1177,16 @@
       <w:pPr>
         <w:spacing w:after="0"/>
         <w:rPr>
-          <w:i/>
-          <w:iCs/>
-          <w:sz w:val="24"/>
-          <w:szCs w:val="24"/>
-        </w:rPr>
-      </w:pPr>
-      <w:r>
-        <w:rPr>
+          <w:rFonts w:ascii="Times New Roman" w:hAnsi="Times New Roman" w:cs="Times New Roman"/>
+          <w:i/>
+          <w:iCs/>
+          <w:sz w:val="24"/>
+          <w:szCs w:val="24"/>
+        </w:rPr>
+      </w:pPr>
+      <w:r>
+        <w:rPr>
+          <w:rFonts w:ascii="Times New Roman" w:hAnsi="Times New Roman" w:cs="Times New Roman"/>
           <w:i/>
           <w:iCs/>
           <w:sz w:val="24"/>
@@ -1090,14 +1199,16 @@
       <w:pPr>
         <w:spacing w:after="0"/>
         <w:rPr>
-          <w:i/>
-          <w:iCs/>
-          <w:sz w:val="24"/>
-          <w:szCs w:val="24"/>
-        </w:rPr>
-      </w:pPr>
-      <w:r>
-        <w:rPr>
+          <w:rFonts w:ascii="Times New Roman" w:hAnsi="Times New Roman" w:cs="Times New Roman"/>
+          <w:i/>
+          <w:iCs/>
+          <w:sz w:val="24"/>
+          <w:szCs w:val="24"/>
+        </w:rPr>
+      </w:pPr>
+      <w:r>
+        <w:rPr>
+          <w:rFonts w:ascii="Times New Roman" w:hAnsi="Times New Roman" w:cs="Times New Roman"/>
           <w:i/>
           <w:iCs/>
           <w:sz w:val="24"/>
@@ -1110,14 +1221,16 @@
       <w:pPr>
         <w:spacing w:after="0"/>
         <w:rPr>
-          <w:b/>
-          <w:bCs/>
-          <w:sz w:val="32"/>
-          <w:szCs w:val="32"/>
-        </w:rPr>
-      </w:pPr>
-      <w:r>
-        <w:rPr>
+          <w:rFonts w:ascii="Times New Roman" w:hAnsi="Times New Roman" w:cs="Times New Roman"/>
+          <w:b/>
+          <w:bCs/>
+          <w:sz w:val="32"/>
+          <w:szCs w:val="32"/>
+        </w:rPr>
+      </w:pPr>
+      <w:r>
+        <w:rPr>
+          <w:rFonts w:ascii="Times New Roman" w:hAnsi="Times New Roman" w:cs="Times New Roman"/>
           <w:b/>
           <w:bCs/>
           <w:sz w:val="32"/>
@@ -1127,6 +1240,7 @@
       </w:r>
       <w:r>
         <w:rPr>
+          <w:rFonts w:ascii="Times New Roman" w:hAnsi="Times New Roman" w:cs="Times New Roman"/>
           <w:b/>
           <w:bCs/>
           <w:sz w:val="32"/>
@@ -1136,6 +1250,7 @@
       </w:r>
       <w:r>
         <w:rPr>
+          <w:rFonts w:ascii="Times New Roman" w:hAnsi="Times New Roman" w:cs="Times New Roman"/>
           <w:b/>
           <w:bCs/>
           <w:sz w:val="32"/>
@@ -1148,12 +1263,14 @@
       <w:pPr>
         <w:spacing w:after="0"/>
         <w:rPr>
-          <w:sz w:val="24"/>
-          <w:szCs w:val="24"/>
-        </w:rPr>
-      </w:pPr>
-      <w:r>
-        <w:rPr>
+          <w:rFonts w:ascii="Times New Roman" w:hAnsi="Times New Roman" w:cs="Times New Roman"/>
+          <w:sz w:val="24"/>
+          <w:szCs w:val="24"/>
+        </w:rPr>
+      </w:pPr>
+      <w:r>
+        <w:rPr>
+          <w:rFonts w:ascii="Times New Roman" w:hAnsi="Times New Roman" w:cs="Times New Roman"/>
           <w:sz w:val="24"/>
           <w:szCs w:val="24"/>
         </w:rPr>
@@ -1161,6 +1278,7 @@
       </w:r>
       <w:r>
         <w:rPr>
+          <w:rFonts w:ascii="Times New Roman" w:hAnsi="Times New Roman" w:cs="Times New Roman"/>
           <w:sz w:val="24"/>
           <w:szCs w:val="24"/>
         </w:rPr>
@@ -1168,6 +1286,7 @@
       </w:r>
       <w:r>
         <w:rPr>
+          <w:rFonts w:ascii="Times New Roman" w:hAnsi="Times New Roman" w:cs="Times New Roman"/>
           <w:sz w:val="24"/>
           <w:szCs w:val="24"/>
         </w:rPr>
@@ -1175,6 +1294,7 @@
       </w:r>
       <w:r>
         <w:rPr>
+          <w:rFonts w:ascii="Times New Roman" w:hAnsi="Times New Roman" w:cs="Times New Roman"/>
           <w:sz w:val="24"/>
           <w:szCs w:val="24"/>
         </w:rPr>
@@ -1182,6 +1302,7 @@
       </w:r>
       <w:r>
         <w:rPr>
+          <w:rFonts w:ascii="Times New Roman" w:hAnsi="Times New Roman" w:cs="Times New Roman"/>
           <w:sz w:val="24"/>
           <w:szCs w:val="24"/>
         </w:rPr>
@@ -1192,23 +1313,26 @@
       <w:pPr>
         <w:spacing w:after="0"/>
         <w:rPr>
-          <w:sz w:val="24"/>
-          <w:szCs w:val="24"/>
-        </w:rPr>
-      </w:pPr>
-    </w:p>
-    <w:p>
-      <w:pPr>
-        <w:spacing w:after="0"/>
-        <w:rPr>
-          <w:b/>
-          <w:bCs/>
-          <w:sz w:val="32"/>
-          <w:szCs w:val="32"/>
-        </w:rPr>
-      </w:pPr>
-      <w:r>
-        <w:rPr>
+          <w:rFonts w:ascii="Times New Roman" w:hAnsi="Times New Roman" w:cs="Times New Roman"/>
+          <w:sz w:val="24"/>
+          <w:szCs w:val="24"/>
+        </w:rPr>
+      </w:pPr>
+    </w:p>
+    <w:p>
+      <w:pPr>
+        <w:spacing w:after="0"/>
+        <w:rPr>
+          <w:rFonts w:ascii="Times New Roman" w:hAnsi="Times New Roman" w:cs="Times New Roman"/>
+          <w:b/>
+          <w:bCs/>
+          <w:sz w:val="32"/>
+          <w:szCs w:val="32"/>
+        </w:rPr>
+      </w:pPr>
+      <w:r>
+        <w:rPr>
+          <w:rFonts w:ascii="Times New Roman" w:hAnsi="Times New Roman" w:cs="Times New Roman"/>
           <w:b/>
           <w:bCs/>
           <w:sz w:val="32"/>
@@ -1221,12 +1345,14 @@
       <w:pPr>
         <w:spacing w:after="0"/>
         <w:rPr>
-          <w:sz w:val="24"/>
-          <w:szCs w:val="24"/>
-        </w:rPr>
-      </w:pPr>
-      <w:r>
-        <w:rPr>
+          <w:rFonts w:ascii="Times New Roman" w:hAnsi="Times New Roman" w:cs="Times New Roman"/>
+          <w:sz w:val="24"/>
+          <w:szCs w:val="24"/>
+        </w:rPr>
+      </w:pPr>
+      <w:r>
+        <w:rPr>
+          <w:rFonts w:ascii="Times New Roman" w:hAnsi="Times New Roman" w:cs="Times New Roman"/>
           <w:sz w:val="24"/>
           <w:szCs w:val="24"/>
         </w:rPr>
@@ -1234,6 +1360,7 @@
       </w:r>
       <w:r>
         <w:rPr>
+          <w:rFonts w:ascii="Times New Roman" w:hAnsi="Times New Roman" w:cs="Times New Roman"/>
           <w:sz w:val="24"/>
           <w:szCs w:val="24"/>
         </w:rPr>
@@ -1241,6 +1368,7 @@
       </w:r>
       <w:r>
         <w:rPr>
+          <w:rFonts w:ascii="Times New Roman" w:hAnsi="Times New Roman" w:cs="Times New Roman"/>
           <w:sz w:val="24"/>
           <w:szCs w:val="24"/>
         </w:rPr>
@@ -1248,6 +1376,7 @@
       </w:r>
       <w:r>
         <w:rPr>
+          <w:rFonts w:ascii="Times New Roman" w:hAnsi="Times New Roman" w:cs="Times New Roman"/>
           <w:sz w:val="24"/>
           <w:szCs w:val="24"/>
         </w:rPr>
@@ -1255,6 +1384,7 @@
       </w:r>
       <w:r>
         <w:rPr>
+          <w:rFonts w:ascii="Times New Roman" w:hAnsi="Times New Roman" w:cs="Times New Roman"/>
           <w:sz w:val="24"/>
           <w:szCs w:val="24"/>
         </w:rPr>
@@ -1265,40 +1395,105 @@
       <w:pPr>
         <w:spacing w:after="0"/>
         <w:rPr>
-          <w:sz w:val="24"/>
-          <w:szCs w:val="24"/>
-        </w:rPr>
-      </w:pPr>
-    </w:p>
-    <w:p>
-      <w:pPr>
-        <w:spacing w:after="0"/>
-        <w:rPr>
-          <w:sz w:val="24"/>
-          <w:szCs w:val="24"/>
-        </w:rPr>
-      </w:pPr>
-    </w:p>
-    <w:p>
-      <w:pPr>
-        <w:spacing w:after="0"/>
-        <w:rPr>
-          <w:sz w:val="24"/>
-          <w:szCs w:val="24"/>
-        </w:rPr>
-      </w:pPr>
-    </w:p>
-    <w:p>
-      <w:pPr>
-        <w:rPr>
-          <w:sz w:val="24"/>
-          <w:szCs w:val="24"/>
-        </w:rPr>
-      </w:pPr>
-    </w:p>
-    <w:p>
-      <w:pPr>
-        <w:rPr>
+          <w:rFonts w:ascii="Times New Roman" w:hAnsi="Times New Roman" w:cs="Times New Roman"/>
+          <w:sz w:val="24"/>
+          <w:szCs w:val="24"/>
+        </w:rPr>
+      </w:pPr>
+    </w:p>
+    <w:p>
+      <w:pPr>
+        <w:spacing w:after="0"/>
+        <w:rPr>
+          <w:rFonts w:ascii="Times New Roman" w:hAnsi="Times New Roman" w:cs="Times New Roman"/>
+          <w:b/>
+          <w:bCs/>
+          <w:sz w:val="32"/>
+          <w:szCs w:val="32"/>
+        </w:rPr>
+      </w:pPr>
+      <w:r>
+        <w:rPr>
+          <w:rFonts w:ascii="Times New Roman" w:hAnsi="Times New Roman" w:cs="Times New Roman"/>
+          <w:b/>
+          <w:bCs/>
+          <w:sz w:val="32"/>
+          <w:szCs w:val="32"/>
+        </w:rPr>
+        <w:t xml:space="preserve">Navigation: </w:t>
+      </w:r>
+    </w:p>
+    <w:p>
+      <w:pPr>
+        <w:spacing w:after="0"/>
+        <w:rPr>
+          <w:rFonts w:ascii="Times New Roman" w:hAnsi="Times New Roman" w:cs="Times New Roman"/>
+          <w:sz w:val="24"/>
+          <w:szCs w:val="24"/>
+        </w:rPr>
+      </w:pPr>
+      <w:r>
+        <w:rPr>
+          <w:rFonts w:ascii="Times New Roman" w:hAnsi="Times New Roman" w:cs="Times New Roman"/>
+          <w:sz w:val="24"/>
+          <w:szCs w:val="24"/>
+        </w:rPr>
+        <w:t>Learn to navigate form one component to another component with the help of “</w:t>
+      </w:r>
+      <w:proofErr w:type="spellStart"/>
+      <w:r>
+        <w:rPr>
+          <w:rFonts w:ascii="Times New Roman" w:hAnsi="Times New Roman" w:cs="Times New Roman"/>
+          <w:i/>
+          <w:iCs/>
+          <w:sz w:val="24"/>
+          <w:szCs w:val="24"/>
+        </w:rPr>
+        <w:t>AppRoutingModule</w:t>
+      </w:r>
+      <w:proofErr w:type="spellEnd"/>
+      <w:r>
+        <w:rPr>
+          <w:rFonts w:ascii="Times New Roman" w:hAnsi="Times New Roman" w:cs="Times New Roman"/>
+          <w:sz w:val="24"/>
+          <w:szCs w:val="24"/>
+        </w:rPr>
+        <w:t>”</w:t>
+      </w:r>
+    </w:p>
+    <w:p>
+      <w:pPr>
+        <w:spacing w:after="0"/>
+        <w:rPr>
+          <w:rFonts w:ascii="Times New Roman" w:hAnsi="Times New Roman" w:cs="Times New Roman"/>
+          <w:sz w:val="24"/>
+          <w:szCs w:val="24"/>
+        </w:rPr>
+      </w:pPr>
+    </w:p>
+    <w:p>
+      <w:pPr>
+        <w:spacing w:after="0"/>
+        <w:rPr>
+          <w:rFonts w:ascii="Times New Roman" w:hAnsi="Times New Roman" w:cs="Times New Roman"/>
+          <w:sz w:val="24"/>
+          <w:szCs w:val="24"/>
+        </w:rPr>
+      </w:pPr>
+    </w:p>
+    <w:p>
+      <w:pPr>
+        <w:rPr>
+          <w:rFonts w:ascii="Times New Roman" w:hAnsi="Times New Roman" w:cs="Times New Roman"/>
+          <w:sz w:val="24"/>
+          <w:szCs w:val="24"/>
+        </w:rPr>
+      </w:pPr>
+    </w:p>
+    <w:p>
+      <w:pPr>
+        <w:rPr>
+          <w:rFonts w:ascii="Times New Roman" w:hAnsi="Times New Roman" w:cs="Times New Roman"/>
           <w:sz w:val="20"/>
           <w:szCs w:val="20"/>
         </w:rPr>
@@ -1307,14 +1502,16 @@
     <w:p>
       <w:pPr>
         <w:rPr>
-          <w:sz w:val="24"/>
-          <w:szCs w:val="24"/>
-        </w:rPr>
-      </w:pPr>
-    </w:p>
-    <w:p>
-      <w:pPr>
-        <w:rPr>
+          <w:rFonts w:ascii="Times New Roman" w:hAnsi="Times New Roman" w:cs="Times New Roman"/>
+          <w:sz w:val="24"/>
+          <w:szCs w:val="24"/>
+        </w:rPr>
+      </w:pPr>
+    </w:p>
+    <w:p>
+      <w:pPr>
+        <w:rPr>
+          <w:rFonts w:ascii="Times New Roman" w:hAnsi="Times New Roman" w:cs="Times New Roman"/>
           <w:sz w:val="20"/>
           <w:szCs w:val="20"/>
         </w:rPr>
@@ -1323,6 +1520,7 @@
     <w:p>
       <w:pPr>
         <w:rPr>
+          <w:rFonts w:ascii="Times New Roman" w:hAnsi="Times New Roman" w:cs="Times New Roman"/>
           <w:b/>
           <w:bCs/>
           <w:sz w:val="32"/>

</xml_diff>